<commit_message>
Installed django-rest-auth for login purposes. Added all the models necessary for saving information regarding a consultation and prescription.
</commit_message>
<xml_diff>
--- a/Working Documentation/User Requirements.docx
+++ b/Working Documentation/User Requirements.docx
@@ -1367,19 +1367,11 @@
                 <w:rFonts w:ascii="Arial" w:hAnsi="Arial" w:cs="Arial"/>
               </w:rPr>
             </w:pPr>
-            <w:proofErr w:type="gramStart"/>
             <w:r>
               <w:rPr>
                 <w:rFonts w:ascii="Arial" w:hAnsi="Arial" w:cs="Arial"/>
               </w:rPr>
-              <w:t>3 digit</w:t>
-            </w:r>
-            <w:proofErr w:type="gramEnd"/>
-            <w:r>
-              <w:rPr>
-                <w:rFonts w:ascii="Arial" w:hAnsi="Arial" w:cs="Arial"/>
-              </w:rPr>
-              <w:t xml:space="preserve"> code – display description</w:t>
+              <w:t>3 digit code – display description</w:t>
             </w:r>
           </w:p>
         </w:tc>
@@ -1395,19 +1387,11 @@
                 <w:rFonts w:ascii="Arial" w:hAnsi="Arial" w:cs="Arial"/>
               </w:rPr>
             </w:pPr>
-            <w:proofErr w:type="gramStart"/>
             <w:r>
               <w:rPr>
                 <w:rFonts w:ascii="Arial" w:hAnsi="Arial" w:cs="Arial"/>
               </w:rPr>
-              <w:t>3 digit</w:t>
-            </w:r>
-            <w:proofErr w:type="gramEnd"/>
-            <w:r>
-              <w:rPr>
-                <w:rFonts w:ascii="Arial" w:hAnsi="Arial" w:cs="Arial"/>
-              </w:rPr>
-              <w:t xml:space="preserve"> code – display duration</w:t>
+              <w:t>3 digit code – display duration</w:t>
             </w:r>
           </w:p>
         </w:tc>
@@ -1423,19 +1407,11 @@
                 <w:rFonts w:ascii="Arial" w:hAnsi="Arial" w:cs="Arial"/>
               </w:rPr>
             </w:pPr>
-            <w:proofErr w:type="gramStart"/>
             <w:r>
               <w:rPr>
                 <w:rFonts w:ascii="Arial" w:hAnsi="Arial" w:cs="Arial"/>
               </w:rPr>
-              <w:t>6 digit</w:t>
-            </w:r>
-            <w:proofErr w:type="gramEnd"/>
-            <w:r>
-              <w:rPr>
-                <w:rFonts w:ascii="Arial" w:hAnsi="Arial" w:cs="Arial"/>
-              </w:rPr>
-              <w:t xml:space="preserve"> code – display additional information</w:t>
+              <w:t>6 digit code – display additional information</w:t>
             </w:r>
           </w:p>
         </w:tc>
@@ -1544,19 +1520,11 @@
                 <w:rFonts w:ascii="Arial" w:hAnsi="Arial" w:cs="Arial"/>
               </w:rPr>
             </w:pPr>
-            <w:proofErr w:type="gramStart"/>
             <w:r>
               <w:rPr>
                 <w:rFonts w:ascii="Arial" w:hAnsi="Arial" w:cs="Arial"/>
               </w:rPr>
-              <w:t>Since</w:t>
-            </w:r>
-            <w:proofErr w:type="gramEnd"/>
-            <w:r>
-              <w:rPr>
-                <w:rFonts w:ascii="Arial" w:hAnsi="Arial" w:cs="Arial"/>
-              </w:rPr>
-              <w:t xml:space="preserve"> 15 days</w:t>
+              <w:t>Since 15 days</w:t>
             </w:r>
           </w:p>
         </w:tc>
@@ -2221,21 +2189,7 @@
         <w:rPr>
           <w:rFonts w:ascii="Arial" w:hAnsi="Arial" w:cs="Arial"/>
         </w:rPr>
-        <w:t xml:space="preserve">Edema Feet: select between Present / Absent (mandatory, default Absent) If present &lt;description </w:t>
-      </w:r>
-      <w:proofErr w:type="spellStart"/>
-      <w:r>
-        <w:rPr>
-          <w:rFonts w:ascii="Arial" w:hAnsi="Arial" w:cs="Arial"/>
-        </w:rPr>
-        <w:t>upto</w:t>
-      </w:r>
-      <w:proofErr w:type="spellEnd"/>
-      <w:r>
-        <w:rPr>
-          <w:rFonts w:ascii="Arial" w:hAnsi="Arial" w:cs="Arial"/>
-        </w:rPr>
-        <w:t xml:space="preserve"> 150 characters&gt;</w:t>
+        <w:t>Edema Feet: select between Present / Absent (mandatory, default Absent) If present &lt;description upto 150 characters&gt;</w:t>
       </w:r>
     </w:p>
     <w:p>
@@ -2273,21 +2227,7 @@
         <w:rPr>
           <w:rFonts w:ascii="Arial" w:hAnsi="Arial" w:cs="Arial"/>
         </w:rPr>
-        <w:t xml:space="preserve">Lymphadenopathy: select between Absent / Present (mandatory, default Absent). If present &lt;description </w:t>
-      </w:r>
-      <w:proofErr w:type="spellStart"/>
-      <w:r>
-        <w:rPr>
-          <w:rFonts w:ascii="Arial" w:hAnsi="Arial" w:cs="Arial"/>
-        </w:rPr>
-        <w:t>upto</w:t>
-      </w:r>
-      <w:proofErr w:type="spellEnd"/>
-      <w:r>
-        <w:rPr>
-          <w:rFonts w:ascii="Arial" w:hAnsi="Arial" w:cs="Arial"/>
-        </w:rPr>
-        <w:t xml:space="preserve"> 150 characters&gt;</w:t>
+        <w:t>Lymphadenopathy: select between Absent / Present (mandatory, default Absent). If present &lt;description upto 150 characters&gt;</w:t>
       </w:r>
     </w:p>
     <w:p>
@@ -2306,21 +2246,7 @@
         <w:rPr>
           <w:rFonts w:ascii="Arial" w:hAnsi="Arial" w:cs="Arial"/>
         </w:rPr>
-        <w:t>Skin &amp; Hair: select between No Abnormality detected / &lt;description</w:t>
-      </w:r>
-      <w:proofErr w:type="gramStart"/>
-      <w:r>
-        <w:rPr>
-          <w:rFonts w:ascii="Arial" w:hAnsi="Arial" w:cs="Arial"/>
-        </w:rPr>
-        <w:t>&gt; ,</w:t>
-      </w:r>
-      <w:proofErr w:type="gramEnd"/>
-      <w:r>
-        <w:rPr>
-          <w:rFonts w:ascii="Arial" w:hAnsi="Arial" w:cs="Arial"/>
-        </w:rPr>
-        <w:t xml:space="preserve"> default No abnormality detected</w:t>
+        <w:t>Skin &amp; Hair: select between No Abnormality detected / &lt;description&gt; , default No abnormality detected</w:t>
       </w:r>
     </w:p>
     <w:p>
@@ -2397,21 +2323,7 @@
           <w:rFonts w:ascii="Arial" w:hAnsi="Arial" w:cs="Arial"/>
         </w:rPr>
         <w:lastRenderedPageBreak/>
-        <w:t xml:space="preserve">Ronchi: Absent / Present (mandatory, default Absent). If present &lt;description </w:t>
-      </w:r>
-      <w:proofErr w:type="spellStart"/>
-      <w:r>
-        <w:rPr>
-          <w:rFonts w:ascii="Arial" w:hAnsi="Arial" w:cs="Arial"/>
-        </w:rPr>
-        <w:t>upto</w:t>
-      </w:r>
-      <w:proofErr w:type="spellEnd"/>
-      <w:r>
-        <w:rPr>
-          <w:rFonts w:ascii="Arial" w:hAnsi="Arial" w:cs="Arial"/>
-        </w:rPr>
-        <w:t xml:space="preserve"> 150 characters&gt;</w:t>
+        <w:t>Ronchi: Absent / Present (mandatory, default Absent). If present &lt;description upto 150 characters&gt;</w:t>
       </w:r>
     </w:p>
     <w:p>
@@ -2430,21 +2342,7 @@
         <w:rPr>
           <w:rFonts w:ascii="Arial" w:hAnsi="Arial" w:cs="Arial"/>
         </w:rPr>
-        <w:t xml:space="preserve">Crepitations: Absent / Present (mandatory, default Absent). If present &lt;description </w:t>
-      </w:r>
-      <w:proofErr w:type="spellStart"/>
-      <w:r>
-        <w:rPr>
-          <w:rFonts w:ascii="Arial" w:hAnsi="Arial" w:cs="Arial"/>
-        </w:rPr>
-        <w:t>upto</w:t>
-      </w:r>
-      <w:proofErr w:type="spellEnd"/>
-      <w:r>
-        <w:rPr>
-          <w:rFonts w:ascii="Arial" w:hAnsi="Arial" w:cs="Arial"/>
-        </w:rPr>
-        <w:t xml:space="preserve"> 150 characters&gt;</w:t>
+        <w:t>Crepitations: Absent / Present (mandatory, default Absent). If present &lt;description upto 150 characters&gt;</w:t>
       </w:r>
     </w:p>
     <w:p>
@@ -2463,21 +2361,7 @@
         <w:rPr>
           <w:rFonts w:ascii="Arial" w:hAnsi="Arial" w:cs="Arial"/>
         </w:rPr>
-        <w:t xml:space="preserve">Bronchial Breathing: Absent / Present (mandatory, default Absent). If present &lt;description </w:t>
-      </w:r>
-      <w:proofErr w:type="spellStart"/>
-      <w:r>
-        <w:rPr>
-          <w:rFonts w:ascii="Arial" w:hAnsi="Arial" w:cs="Arial"/>
-        </w:rPr>
-        <w:t>upto</w:t>
-      </w:r>
-      <w:proofErr w:type="spellEnd"/>
-      <w:r>
-        <w:rPr>
-          <w:rFonts w:ascii="Arial" w:hAnsi="Arial" w:cs="Arial"/>
-        </w:rPr>
-        <w:t xml:space="preserve"> 150 characters&gt;</w:t>
+        <w:t>Bronchial Breathing: Absent / Present (mandatory, default Absent). If present &lt;description upto 150 characters&gt;</w:t>
       </w:r>
     </w:p>
     <w:p>
@@ -2534,21 +2418,7 @@
         <w:rPr>
           <w:rFonts w:ascii="Arial" w:hAnsi="Arial" w:cs="Arial"/>
         </w:rPr>
-        <w:t xml:space="preserve">Murmur: Absent / Present (mandatory, default Absent). If present &lt;description </w:t>
-      </w:r>
-      <w:proofErr w:type="spellStart"/>
-      <w:r>
-        <w:rPr>
-          <w:rFonts w:ascii="Arial" w:hAnsi="Arial" w:cs="Arial"/>
-        </w:rPr>
-        <w:t>upto</w:t>
-      </w:r>
-      <w:proofErr w:type="spellEnd"/>
-      <w:r>
-        <w:rPr>
-          <w:rFonts w:ascii="Arial" w:hAnsi="Arial" w:cs="Arial"/>
-        </w:rPr>
-        <w:t xml:space="preserve"> 150 characters&gt;</w:t>
+        <w:t>Murmur: Absent / Present (mandatory, default Absent). If present &lt;description upto 150 characters&gt;</w:t>
       </w:r>
     </w:p>
     <w:p>
@@ -2579,21 +2449,7 @@
         <w:rPr>
           <w:rFonts w:ascii="Arial" w:hAnsi="Arial" w:cs="Arial"/>
         </w:rPr>
-        <w:t xml:space="preserve">Absent / Present (mandatory, default Absent). If present &lt;description </w:t>
-      </w:r>
-      <w:proofErr w:type="spellStart"/>
-      <w:r>
-        <w:rPr>
-          <w:rFonts w:ascii="Arial" w:hAnsi="Arial" w:cs="Arial"/>
-        </w:rPr>
-        <w:t>upto</w:t>
-      </w:r>
-      <w:proofErr w:type="spellEnd"/>
-      <w:r>
-        <w:rPr>
-          <w:rFonts w:ascii="Arial" w:hAnsi="Arial" w:cs="Arial"/>
-        </w:rPr>
-        <w:t xml:space="preserve"> 150 characters&gt;</w:t>
+        <w:t>Absent / Present (mandatory, default Absent). If present &lt;description upto 150 characters&gt;</w:t>
       </w:r>
     </w:p>
     <w:p>
@@ -2631,21 +2487,7 @@
         <w:rPr>
           <w:rFonts w:ascii="Arial" w:hAnsi="Arial" w:cs="Arial"/>
         </w:rPr>
-        <w:t xml:space="preserve">Guarding: Absent / Present (mandatory, default Absent). If present &lt;description </w:t>
-      </w:r>
-      <w:proofErr w:type="spellStart"/>
-      <w:r>
-        <w:rPr>
-          <w:rFonts w:ascii="Arial" w:hAnsi="Arial" w:cs="Arial"/>
-        </w:rPr>
-        <w:t>upto</w:t>
-      </w:r>
-      <w:proofErr w:type="spellEnd"/>
-      <w:r>
-        <w:rPr>
-          <w:rFonts w:ascii="Arial" w:hAnsi="Arial" w:cs="Arial"/>
-        </w:rPr>
-        <w:t xml:space="preserve"> 150 characters&gt;</w:t>
+        <w:t>Guarding: Absent / Present (mandatory, default Absent). If present &lt;description upto 150 characters&gt;</w:t>
       </w:r>
     </w:p>
     <w:p>
@@ -2664,21 +2506,7 @@
         <w:rPr>
           <w:rFonts w:ascii="Arial" w:hAnsi="Arial" w:cs="Arial"/>
         </w:rPr>
-        <w:t xml:space="preserve">Rigidity: Absent / Present (mandatory, default Absent). If present &lt;description </w:t>
-      </w:r>
-      <w:proofErr w:type="spellStart"/>
-      <w:r>
-        <w:rPr>
-          <w:rFonts w:ascii="Arial" w:hAnsi="Arial" w:cs="Arial"/>
-        </w:rPr>
-        <w:t>upto</w:t>
-      </w:r>
-      <w:proofErr w:type="spellEnd"/>
-      <w:r>
-        <w:rPr>
-          <w:rFonts w:ascii="Arial" w:hAnsi="Arial" w:cs="Arial"/>
-        </w:rPr>
-        <w:t xml:space="preserve"> 150 characters&gt;</w:t>
+        <w:t>Rigidity: Absent / Present (mandatory, default Absent). If present &lt;description upto 150 characters&gt;</w:t>
       </w:r>
     </w:p>
     <w:p>
@@ -2697,21 +2525,7 @@
         <w:rPr>
           <w:rFonts w:ascii="Arial" w:hAnsi="Arial" w:cs="Arial"/>
         </w:rPr>
-        <w:t xml:space="preserve">Tenderness: Absent / Present (mandatory, default Absent). If present &lt;description </w:t>
-      </w:r>
-      <w:proofErr w:type="spellStart"/>
-      <w:r>
-        <w:rPr>
-          <w:rFonts w:ascii="Arial" w:hAnsi="Arial" w:cs="Arial"/>
-        </w:rPr>
-        <w:t>upto</w:t>
-      </w:r>
-      <w:proofErr w:type="spellEnd"/>
-      <w:r>
-        <w:rPr>
-          <w:rFonts w:ascii="Arial" w:hAnsi="Arial" w:cs="Arial"/>
-        </w:rPr>
-        <w:t xml:space="preserve"> 150 characters&gt;</w:t>
+        <w:t>Tenderness: Absent / Present (mandatory, default Absent). If present &lt;description upto 150 characters&gt;</w:t>
       </w:r>
     </w:p>
     <w:p>
@@ -2730,21 +2544,7 @@
         <w:rPr>
           <w:rFonts w:ascii="Arial" w:hAnsi="Arial" w:cs="Arial"/>
         </w:rPr>
-        <w:t xml:space="preserve">Hepatomegaly: Absent / Present (mandatory, default Absent). If present &lt;description </w:t>
-      </w:r>
-      <w:proofErr w:type="spellStart"/>
-      <w:r>
-        <w:rPr>
-          <w:rFonts w:ascii="Arial" w:hAnsi="Arial" w:cs="Arial"/>
-        </w:rPr>
-        <w:t>upto</w:t>
-      </w:r>
-      <w:proofErr w:type="spellEnd"/>
-      <w:r>
-        <w:rPr>
-          <w:rFonts w:ascii="Arial" w:hAnsi="Arial" w:cs="Arial"/>
-        </w:rPr>
-        <w:t xml:space="preserve"> 150 characters&gt;</w:t>
+        <w:t>Hepatomegaly: Absent / Present (mandatory, default Absent). If present &lt;description upto 150 characters&gt;</w:t>
       </w:r>
     </w:p>
     <w:p>
@@ -2763,21 +2563,7 @@
         <w:rPr>
           <w:rFonts w:ascii="Arial" w:hAnsi="Arial" w:cs="Arial"/>
         </w:rPr>
-        <w:t xml:space="preserve">Splenomegaly: Absent / Present (mandatory, default Absent). If present &lt;description </w:t>
-      </w:r>
-      <w:proofErr w:type="spellStart"/>
-      <w:r>
-        <w:rPr>
-          <w:rFonts w:ascii="Arial" w:hAnsi="Arial" w:cs="Arial"/>
-        </w:rPr>
-        <w:t>upto</w:t>
-      </w:r>
-      <w:proofErr w:type="spellEnd"/>
-      <w:r>
-        <w:rPr>
-          <w:rFonts w:ascii="Arial" w:hAnsi="Arial" w:cs="Arial"/>
-        </w:rPr>
-        <w:t xml:space="preserve"> 150 characters&gt;</w:t>
+        <w:t>Splenomegaly: Absent / Present (mandatory, default Absent). If present &lt;description upto 150 characters&gt;</w:t>
       </w:r>
     </w:p>
     <w:p>
@@ -2796,21 +2582,7 @@
         <w:rPr>
           <w:rFonts w:ascii="Arial" w:hAnsi="Arial" w:cs="Arial"/>
         </w:rPr>
-        <w:t xml:space="preserve">Distension: Absent / Present (mandatory, default Absent). If present &lt;description </w:t>
-      </w:r>
-      <w:proofErr w:type="spellStart"/>
-      <w:r>
-        <w:rPr>
-          <w:rFonts w:ascii="Arial" w:hAnsi="Arial" w:cs="Arial"/>
-        </w:rPr>
-        <w:t>upto</w:t>
-      </w:r>
-      <w:proofErr w:type="spellEnd"/>
-      <w:r>
-        <w:rPr>
-          <w:rFonts w:ascii="Arial" w:hAnsi="Arial" w:cs="Arial"/>
-        </w:rPr>
-        <w:t xml:space="preserve"> 150 characters&gt;</w:t>
+        <w:t>Distension: Absent / Present (mandatory, default Absent). If present &lt;description upto 150 characters&gt;</w:t>
       </w:r>
     </w:p>
     <w:p>
@@ -3032,21 +2804,7 @@
           <w:rFonts w:ascii="Arial" w:hAnsi="Arial" w:cs="Arial"/>
         </w:rPr>
         <w:lastRenderedPageBreak/>
-        <w:t xml:space="preserve">Cerebellar Signs: Absent / Present (mandatory, default Absent). If present &lt;description </w:t>
-      </w:r>
-      <w:proofErr w:type="spellStart"/>
-      <w:r>
-        <w:rPr>
-          <w:rFonts w:ascii="Arial" w:hAnsi="Arial" w:cs="Arial"/>
-        </w:rPr>
-        <w:t>upto</w:t>
-      </w:r>
-      <w:proofErr w:type="spellEnd"/>
-      <w:r>
-        <w:rPr>
-          <w:rFonts w:ascii="Arial" w:hAnsi="Arial" w:cs="Arial"/>
-        </w:rPr>
-        <w:t xml:space="preserve"> 150 characters&gt;</w:t>
+        <w:t>Cerebellar Signs: Absent / Present (mandatory, default Absent). If present &lt;description upto 150 characters&gt;</w:t>
       </w:r>
     </w:p>
     <w:p>
@@ -3084,21 +2842,7 @@
         <w:rPr>
           <w:rFonts w:ascii="Arial" w:hAnsi="Arial" w:cs="Arial"/>
         </w:rPr>
-        <w:t>Musculoskeletal system (MS): select between Normal / &lt;description</w:t>
-      </w:r>
-      <w:proofErr w:type="gramStart"/>
-      <w:r>
-        <w:rPr>
-          <w:rFonts w:ascii="Arial" w:hAnsi="Arial" w:cs="Arial"/>
-        </w:rPr>
-        <w:t>&gt; ,</w:t>
-      </w:r>
-      <w:proofErr w:type="gramEnd"/>
-      <w:r>
-        <w:rPr>
-          <w:rFonts w:ascii="Arial" w:hAnsi="Arial" w:cs="Arial"/>
-        </w:rPr>
-        <w:t xml:space="preserve"> default Normal</w:t>
+        <w:t>Musculoskeletal system (MS): select between Normal / &lt;description&gt; , default Normal</w:t>
       </w:r>
     </w:p>
     <w:p>
@@ -3318,21 +3062,7 @@
               <w:rPr>
                 <w:rFonts w:ascii="Arial" w:hAnsi="Arial" w:cs="Arial"/>
               </w:rPr>
-              <w:t xml:space="preserve">User will type name of investigation (use </w:t>
-            </w:r>
-            <w:proofErr w:type="spellStart"/>
-            <w:r>
-              <w:rPr>
-                <w:rFonts w:ascii="Arial" w:hAnsi="Arial" w:cs="Arial"/>
-              </w:rPr>
-              <w:t>regexp</w:t>
-            </w:r>
-            <w:proofErr w:type="spellEnd"/>
-            <w:r>
-              <w:rPr>
-                <w:rFonts w:ascii="Arial" w:hAnsi="Arial" w:cs="Arial"/>
-              </w:rPr>
-              <w:t>)</w:t>
+              <w:t>User will type name of investigation (use regexp)</w:t>
             </w:r>
           </w:p>
         </w:tc>
@@ -3626,14 +3356,12 @@
                 <w:rFonts w:ascii="Arial" w:hAnsi="Arial" w:cs="Arial"/>
               </w:rPr>
             </w:pPr>
-            <w:proofErr w:type="spellStart"/>
             <w:r>
               <w:rPr>
                 <w:rFonts w:ascii="Arial" w:hAnsi="Arial" w:cs="Arial"/>
               </w:rPr>
               <w:t>TUBerculosis</w:t>
             </w:r>
-            <w:proofErr w:type="spellEnd"/>
           </w:p>
         </w:tc>
         <w:tc>
@@ -3835,21 +3563,7 @@
         <w:rPr>
           <w:rFonts w:ascii="Arial" w:hAnsi="Arial" w:cs="Arial"/>
         </w:rPr>
-        <w:t xml:space="preserve">Fluid restriction _______ </w:t>
-      </w:r>
-      <w:proofErr w:type="spellStart"/>
-      <w:r>
-        <w:rPr>
-          <w:rFonts w:ascii="Arial" w:hAnsi="Arial" w:cs="Arial"/>
-        </w:rPr>
-        <w:t>litres</w:t>
-      </w:r>
-      <w:proofErr w:type="spellEnd"/>
-      <w:r>
-        <w:rPr>
-          <w:rFonts w:ascii="Arial" w:hAnsi="Arial" w:cs="Arial"/>
-        </w:rPr>
-        <w:t xml:space="preserve"> / day</w:t>
+        <w:t>Fluid restriction _______ litres / day</w:t>
       </w:r>
     </w:p>
     <w:p>
@@ -3971,44 +3685,8 @@
         <w:rPr>
           <w:rFonts w:ascii="Arial" w:hAnsi="Arial" w:cs="Arial"/>
         </w:rPr>
-        <w:t>Tab/Cap/</w:t>
-      </w:r>
-      <w:proofErr w:type="spellStart"/>
-      <w:r>
-        <w:rPr>
-          <w:rFonts w:ascii="Arial" w:hAnsi="Arial" w:cs="Arial"/>
-        </w:rPr>
-        <w:t>Syr</w:t>
-      </w:r>
-      <w:proofErr w:type="spellEnd"/>
-      <w:r>
-        <w:rPr>
-          <w:rFonts w:ascii="Arial" w:hAnsi="Arial" w:cs="Arial"/>
-        </w:rPr>
-        <w:t>/</w:t>
-      </w:r>
-      <w:proofErr w:type="spellStart"/>
-      <w:r>
-        <w:rPr>
-          <w:rFonts w:ascii="Arial" w:hAnsi="Arial" w:cs="Arial"/>
-        </w:rPr>
-        <w:t>Oint</w:t>
-      </w:r>
-      <w:proofErr w:type="spellEnd"/>
-      <w:r>
-        <w:rPr>
-          <w:rFonts w:ascii="Arial" w:hAnsi="Arial" w:cs="Arial"/>
-        </w:rPr>
-        <w:t>/</w:t>
-      </w:r>
-      <w:proofErr w:type="spellStart"/>
-      <w:r>
-        <w:rPr>
-          <w:rFonts w:ascii="Arial" w:hAnsi="Arial" w:cs="Arial"/>
-        </w:rPr>
-        <w:t>Inj</w:t>
-      </w:r>
-      <w:proofErr w:type="spellEnd"/>
+        <w:t>Tab/Cap/Syr/Oint/Inj</w:t>
+      </w:r>
     </w:p>
     <w:p>
       <w:pPr>
@@ -4226,49 +3904,7 @@
         <w:rPr>
           <w:rFonts w:ascii="Arial" w:hAnsi="Arial" w:cs="Arial"/>
         </w:rPr>
-        <w:t>Tab/Cap/</w:t>
-      </w:r>
-      <w:proofErr w:type="spellStart"/>
-      <w:r>
-        <w:rPr>
-          <w:rFonts w:ascii="Arial" w:hAnsi="Arial" w:cs="Arial"/>
-        </w:rPr>
-        <w:t>Syr</w:t>
-      </w:r>
-      <w:proofErr w:type="spellEnd"/>
-      <w:r>
-        <w:rPr>
-          <w:rFonts w:ascii="Arial" w:hAnsi="Arial" w:cs="Arial"/>
-        </w:rPr>
-        <w:t>/</w:t>
-      </w:r>
-      <w:proofErr w:type="spellStart"/>
-      <w:r>
-        <w:rPr>
-          <w:rFonts w:ascii="Arial" w:hAnsi="Arial" w:cs="Arial"/>
-        </w:rPr>
-        <w:t>Oint</w:t>
-      </w:r>
-      <w:proofErr w:type="spellEnd"/>
-      <w:r>
-        <w:rPr>
-          <w:rFonts w:ascii="Arial" w:hAnsi="Arial" w:cs="Arial"/>
-        </w:rPr>
-        <w:t>/</w:t>
-      </w:r>
-      <w:proofErr w:type="spellStart"/>
-      <w:r>
-        <w:rPr>
-          <w:rFonts w:ascii="Arial" w:hAnsi="Arial" w:cs="Arial"/>
-        </w:rPr>
-        <w:t>Inj</w:t>
-      </w:r>
-      <w:proofErr w:type="spellEnd"/>
-      <w:r>
-        <w:rPr>
-          <w:rFonts w:ascii="Arial" w:hAnsi="Arial" w:cs="Arial"/>
-        </w:rPr>
-        <w:t xml:space="preserve"> or blank</w:t>
+        <w:t>Tab/Cap/Syr/Oint/Inj or blank</w:t>
       </w:r>
     </w:p>
     <w:p>
@@ -4344,21 +3980,7 @@
         <w:rPr>
           <w:rFonts w:ascii="Arial" w:hAnsi="Arial" w:cs="Arial"/>
         </w:rPr>
-        <w:t xml:space="preserve">Group </w:t>
-      </w:r>
-      <w:proofErr w:type="gramStart"/>
-      <w:r>
-        <w:rPr>
-          <w:rFonts w:ascii="Arial" w:hAnsi="Arial" w:cs="Arial"/>
-        </w:rPr>
-        <w:t>No.(</w:t>
-      </w:r>
-      <w:proofErr w:type="gramEnd"/>
-      <w:r>
-        <w:rPr>
-          <w:rFonts w:ascii="Arial" w:hAnsi="Arial" w:cs="Arial"/>
-        </w:rPr>
-        <w:t>same group for all medicines selected by the user)</w:t>
+        <w:t>Group No.(same group for all medicines selected by the user)</w:t>
       </w:r>
     </w:p>
     <w:p>
@@ -4415,7 +4037,13 @@
         <w:rPr>
           <w:rFonts w:ascii="Arial" w:hAnsi="Arial" w:cs="Arial"/>
         </w:rPr>
-        <w:t>Dosage - type</w:t>
+        <w:t>Dosage</w:t>
+      </w:r>
+      <w:r>
+        <w:rPr>
+          <w:rFonts w:ascii="Arial" w:hAnsi="Arial" w:cs="Arial"/>
+        </w:rPr>
+        <w:t xml:space="preserve"> Default</w:t>
       </w:r>
     </w:p>
     <w:p>
@@ -4434,55 +4062,14 @@
         <w:rPr>
           <w:rFonts w:ascii="Arial" w:hAnsi="Arial" w:cs="Arial"/>
         </w:rPr>
-        <w:t>Meal Specification - fixed</w:t>
-      </w:r>
-    </w:p>
-    <w:p>
-      <w:pPr>
-        <w:pStyle w:val="ListParagraph"/>
-        <w:numPr>
-          <w:ilvl w:val="0"/>
-          <w:numId w:val="14"/>
-        </w:numPr>
-        <w:spacing w:after="0" w:line="264" w:lineRule="auto"/>
-        <w:rPr>
-          <w:rFonts w:ascii="Arial" w:hAnsi="Arial" w:cs="Arial"/>
-        </w:rPr>
-      </w:pPr>
-      <w:r>
-        <w:rPr>
-          <w:rFonts w:ascii="Arial" w:hAnsi="Arial" w:cs="Arial"/>
-        </w:rPr>
-        <w:t>Duration - type</w:t>
-      </w:r>
-    </w:p>
-    <w:p>
-      <w:pPr>
-        <w:pStyle w:val="ListParagraph"/>
-        <w:numPr>
-          <w:ilvl w:val="0"/>
-          <w:numId w:val="14"/>
-        </w:numPr>
-        <w:spacing w:after="0" w:line="264" w:lineRule="auto"/>
-        <w:rPr>
-          <w:rFonts w:ascii="Arial" w:hAnsi="Arial" w:cs="Arial"/>
-        </w:rPr>
-      </w:pPr>
-      <w:r>
-        <w:rPr>
-          <w:rFonts w:ascii="Arial" w:hAnsi="Arial" w:cs="Arial"/>
-        </w:rPr>
-        <w:t>Remarks - type</w:t>
-      </w:r>
-    </w:p>
-    <w:p>
-      <w:pPr>
-        <w:spacing w:after="0"/>
-        <w:ind w:left="720"/>
-        <w:rPr>
-          <w:rFonts w:ascii="Arial" w:hAnsi="Arial" w:cs="Arial"/>
-        </w:rPr>
-      </w:pPr>
+        <w:t>Meal Specification</w:t>
+      </w:r>
+      <w:r>
+        <w:rPr>
+          <w:rFonts w:ascii="Arial" w:hAnsi="Arial" w:cs="Arial"/>
+        </w:rPr>
+        <w:t xml:space="preserve"> Default</w:t>
+      </w:r>
     </w:p>
     <w:p>
       <w:pPr>
@@ -5044,21 +4631,7 @@
               <w:rPr>
                 <w:rFonts w:ascii="Arial" w:hAnsi="Arial" w:cs="Arial"/>
               </w:rPr>
-              <w:t xml:space="preserve">11111etc. </w:t>
-            </w:r>
-            <w:proofErr w:type="spellStart"/>
-            <w:r>
-              <w:rPr>
-                <w:rFonts w:ascii="Arial" w:hAnsi="Arial" w:cs="Arial"/>
-              </w:rPr>
-              <w:t>upto</w:t>
-            </w:r>
-            <w:proofErr w:type="spellEnd"/>
-            <w:r>
-              <w:rPr>
-                <w:rFonts w:ascii="Arial" w:hAnsi="Arial" w:cs="Arial"/>
-              </w:rPr>
-              <w:t xml:space="preserve"> 5 digits</w:t>
+              <w:t>11111etc. upto 5 digits</w:t>
             </w:r>
           </w:p>
         </w:tc>
@@ -5072,19 +4645,11 @@
                 <w:rFonts w:ascii="Arial" w:hAnsi="Arial" w:cs="Arial"/>
               </w:rPr>
             </w:pPr>
-            <w:proofErr w:type="gramStart"/>
             <w:r>
               <w:rPr>
                 <w:rFonts w:ascii="Arial" w:hAnsi="Arial" w:cs="Arial"/>
               </w:rPr>
-              <w:t>3 digit</w:t>
-            </w:r>
-            <w:proofErr w:type="gramEnd"/>
-            <w:r>
-              <w:rPr>
-                <w:rFonts w:ascii="Arial" w:hAnsi="Arial" w:cs="Arial"/>
-              </w:rPr>
-              <w:t xml:space="preserve"> code</w:t>
+              <w:t>3 digit code</w:t>
             </w:r>
           </w:p>
           <w:p>
@@ -5476,6 +5041,7 @@
         <w:rPr>
           <w:rFonts w:ascii="Arial" w:hAnsi="Arial" w:cs="Arial"/>
         </w:rPr>
+        <w:lastRenderedPageBreak/>
         <w:t xml:space="preserve">Create a </w:t>
       </w:r>
       <w:r>
@@ -5539,21 +5105,7 @@
         <w:rPr>
           <w:rFonts w:ascii="Arial" w:hAnsi="Arial" w:cs="Arial"/>
         </w:rPr>
-        <w:t xml:space="preserve">Advise from where the investigation should be done (list of investigation </w:t>
-      </w:r>
-      <w:proofErr w:type="spellStart"/>
-      <w:r>
-        <w:rPr>
-          <w:rFonts w:ascii="Arial" w:hAnsi="Arial" w:cs="Arial"/>
-        </w:rPr>
-        <w:t>centres</w:t>
-      </w:r>
-      <w:proofErr w:type="spellEnd"/>
-      <w:r>
-        <w:rPr>
-          <w:rFonts w:ascii="Arial" w:hAnsi="Arial" w:cs="Arial"/>
-        </w:rPr>
-        <w:t>) with name, address, phone no. (Separate master required.</w:t>
+        <w:t>Advise from where the investigation should be done (list of investigation centres) with name, address, phone no. (Separate master required.</w:t>
       </w:r>
     </w:p>
     <w:p>
@@ -5789,21 +5341,7 @@
           <w:rFonts w:ascii="Arial" w:hAnsi="Arial" w:cs="Arial"/>
         </w:rPr>
         <w:tab/>
-        <w:t xml:space="preserve">Repeat </w:t>
-      </w:r>
-      <w:proofErr w:type="spellStart"/>
-      <w:r>
-        <w:rPr>
-          <w:rFonts w:ascii="Arial" w:hAnsi="Arial" w:cs="Arial"/>
-        </w:rPr>
-        <w:t>upto</w:t>
-      </w:r>
-      <w:proofErr w:type="spellEnd"/>
-      <w:r>
-        <w:rPr>
-          <w:rFonts w:ascii="Arial" w:hAnsi="Arial" w:cs="Arial"/>
-        </w:rPr>
-        <w:t xml:space="preserve"> 2 times</w:t>
+        <w:t>Repeat upto 2 times</w:t>
       </w:r>
     </w:p>
     <w:p>
@@ -5916,21 +5454,7 @@
         <w:rPr>
           <w:rFonts w:ascii="Arial" w:hAnsi="Arial" w:cs="Arial"/>
         </w:rPr>
-        <w:t xml:space="preserve">Select doctor from master and display Doctor Name, </w:t>
-      </w:r>
-      <w:proofErr w:type="spellStart"/>
-      <w:r>
-        <w:rPr>
-          <w:rFonts w:ascii="Arial" w:hAnsi="Arial" w:cs="Arial"/>
-        </w:rPr>
-        <w:t>Speciality</w:t>
-      </w:r>
-      <w:proofErr w:type="spellEnd"/>
-      <w:r>
-        <w:rPr>
-          <w:rFonts w:ascii="Arial" w:hAnsi="Arial" w:cs="Arial"/>
-        </w:rPr>
-        <w:t>, Address, Phone No., Timing. (non-mandatory)</w:t>
+        <w:t>Select doctor from master and display Doctor Name, Speciality, Address, Phone No., Timing. (non-mandatory)</w:t>
       </w:r>
     </w:p>
     <w:p>
@@ -5964,19 +5488,11 @@
           <w:rFonts w:ascii="Arial" w:hAnsi="Arial" w:cs="Arial"/>
         </w:rPr>
       </w:pPr>
-      <w:proofErr w:type="spellStart"/>
-      <w:r>
-        <w:rPr>
-          <w:rFonts w:ascii="Arial" w:hAnsi="Arial" w:cs="Arial"/>
-        </w:rPr>
-        <w:t>Upto</w:t>
-      </w:r>
-      <w:proofErr w:type="spellEnd"/>
-      <w:r>
-        <w:rPr>
-          <w:rFonts w:ascii="Arial" w:hAnsi="Arial" w:cs="Arial"/>
-        </w:rPr>
-        <w:t xml:space="preserve"> 3 doctors/hospitals</w:t>
+      <w:r>
+        <w:rPr>
+          <w:rFonts w:ascii="Arial" w:hAnsi="Arial" w:cs="Arial"/>
+        </w:rPr>
+        <w:t>Upto 3 doctors/hospitals</w:t>
       </w:r>
     </w:p>
     <w:p>
@@ -6187,7 +5703,6 @@
         <w:rPr>
           <w:rFonts w:ascii="Arial" w:hAnsi="Arial" w:cs="Arial"/>
         </w:rPr>
-        <w:lastRenderedPageBreak/>
         <w:t xml:space="preserve">Store </w:t>
       </w:r>
       <w:r>
@@ -6232,6 +5747,7 @@
         <w:rPr>
           <w:rFonts w:ascii="Arial" w:hAnsi="Arial" w:cs="Arial"/>
         </w:rPr>
+        <w:lastRenderedPageBreak/>
         <w:t>Print on pre-printed stationery or system stored letterhead template. The template of letterhead should be stored.</w:t>
       </w:r>
     </w:p>

</xml_diff>

<commit_message>
Major restructuring of project files and minor modifications: -Added corsheaders and dj-rest-auth. Please run "pip install -r requirements.txt" again -Allowed access to database tables only if Token is provided -Added an 'Already Logged In' page to the Login page
</commit_message>
<xml_diff>
--- a/Working Documentation/User Requirements.docx
+++ b/Working Documentation/User Requirements.docx
@@ -759,6 +759,22 @@
         </w:numPr>
         <w:jc w:val="both"/>
       </w:pPr>
+      <w:r>
+        <w:t>Manage Codes</w:t>
+      </w:r>
+    </w:p>
+    <w:p>
+      <w:pPr>
+        <w:pStyle w:val="ListParagraph"/>
+        <w:numPr>
+          <w:ilvl w:val="1"/>
+          <w:numId w:val="2"/>
+        </w:numPr>
+        <w:jc w:val="both"/>
+      </w:pPr>
+      <w:r>
+        <w:t>Manage Letterheads</w:t>
+      </w:r>
     </w:p>
     <w:p>
       <w:pPr>
@@ -948,6 +964,7 @@
         <w:jc w:val="both"/>
       </w:pPr>
       <w:r>
+        <w:lastRenderedPageBreak/>
         <w:t xml:space="preserve">A patient comes for a consultation or admission. </w:t>
       </w:r>
       <w:r>
@@ -957,11 +974,7 @@
         <w:t xml:space="preserve">Patient may be referred by a different Doctor. </w:t>
       </w:r>
       <w:r>
-        <w:t xml:space="preserve">Patient details, symptoms and history is recorded. An </w:t>
-      </w:r>
-      <w:r>
-        <w:lastRenderedPageBreak/>
-        <w:t xml:space="preserve">examination is done and the results are recorded. </w:t>
+        <w:t xml:space="preserve">Patient details, symptoms and history is recorded. An examination is done and the results are recorded. </w:t>
       </w:r>
       <w:r>
         <w:t>Any investigations which were previously done by the Patient are recorded. A Diagnosi</w:t>
@@ -1665,6 +1678,7 @@
         <w:rPr>
           <w:rFonts w:ascii="Arial" w:hAnsi="Arial" w:cs="Arial"/>
         </w:rPr>
+        <w:lastRenderedPageBreak/>
         <w:t>The code should be unique. The system should not allow adding same code twice.</w:t>
       </w:r>
     </w:p>
@@ -1684,7 +1698,6 @@
         <w:rPr>
           <w:rFonts w:ascii="Arial" w:hAnsi="Arial" w:cs="Arial"/>
         </w:rPr>
-        <w:lastRenderedPageBreak/>
         <w:t>Whilst storing each prescription, don’t store code only and re-fetch values based on codes, instead source the values in each field, since the user can override and add text.</w:t>
       </w:r>
     </w:p>
@@ -2303,6 +2316,7 @@
         <w:rPr>
           <w:rFonts w:ascii="Arial" w:hAnsi="Arial" w:cs="Arial"/>
         </w:rPr>
+        <w:lastRenderedPageBreak/>
         <w:t>Breath Sounds: select one – bilaterally equal / &lt;description&gt; default – bilaterally equal (show previously stored values as user types) – mandatory</w:t>
       </w:r>
     </w:p>
@@ -2322,7 +2336,6 @@
         <w:rPr>
           <w:rFonts w:ascii="Arial" w:hAnsi="Arial" w:cs="Arial"/>
         </w:rPr>
-        <w:lastRenderedPageBreak/>
         <w:t>Ronchi: Absent / Present (mandatory, default Absent). If present &lt;description upto 150 characters&gt;</w:t>
       </w:r>
     </w:p>
@@ -2765,6 +2778,7 @@
         <w:rPr>
           <w:rFonts w:ascii="Arial" w:hAnsi="Arial" w:cs="Arial"/>
         </w:rPr>
+        <w:lastRenderedPageBreak/>
         <w:t>Planters: Bilateral Flexors / &lt;description&gt; default – Normal (show previously stored values as user types) – mandatory</w:t>
       </w:r>
     </w:p>
@@ -2803,7 +2817,6 @@
         <w:rPr>
           <w:rFonts w:ascii="Arial" w:hAnsi="Arial" w:cs="Arial"/>
         </w:rPr>
-        <w:lastRenderedPageBreak/>
         <w:t>Cerebellar Signs: Absent / Present (mandatory, default Absent). If present &lt;description upto 150 characters&gt;</w:t>
       </w:r>
     </w:p>
@@ -3723,7 +3736,6 @@
         <w:rPr>
           <w:rFonts w:ascii="Arial" w:hAnsi="Arial" w:cs="Arial"/>
         </w:rPr>
-        <w:lastRenderedPageBreak/>
         <w:t>Generic Name</w:t>
       </w:r>
     </w:p>
@@ -5041,7 +5053,6 @@
         <w:rPr>
           <w:rFonts w:ascii="Arial" w:hAnsi="Arial" w:cs="Arial"/>
         </w:rPr>
-        <w:lastRenderedPageBreak/>
         <w:t xml:space="preserve">Create a </w:t>
       </w:r>
       <w:r>
@@ -5747,7 +5758,6 @@
         <w:rPr>
           <w:rFonts w:ascii="Arial" w:hAnsi="Arial" w:cs="Arial"/>
         </w:rPr>
-        <w:lastRenderedPageBreak/>
         <w:t>Print on pre-printed stationery or system stored letterhead template. The template of letterhead should be stored.</w:t>
       </w:r>
     </w:p>

</xml_diff>